<commit_message>
chão em -1, controle de câmera, histórico com time
</commit_message>
<xml_diff>
--- a/Relatório.docx
+++ b/Relatório.docx
@@ -6,6 +6,22 @@
       <w:pPr>
         <w:pStyle w:val="Author"/>
         <w:rPr>
+          <w:sz w:val="28"/>
+          <w:szCs w:val="28"/>
+        </w:rPr>
+      </w:pPr>
+      <w:r>
+        <w:rPr>
+          <w:sz w:val="28"/>
+          <w:szCs w:val="28"/>
+        </w:rPr>
+        <w:t>Relatório do Trabalho 2 de Computação Gráfica</w:t>
+      </w:r>
+    </w:p>
+    <w:p>
+      <w:pPr>
+        <w:pStyle w:val="Author"/>
+        <w:rPr>
           <w:vertAlign w:val="superscript"/>
         </w:rPr>
       </w:pPr>
@@ -15,13 +31,10 @@
       </w:r>
       <w:proofErr w:type="spellEnd"/>
       <w:r>
-        <w:t xml:space="preserve"> dos Reis</w:t>
-      </w:r>
-      <w:r>
-        <w:rPr>
-          <w:vertAlign w:val="superscript"/>
-        </w:rPr>
-        <w:t>1</w:t>
+        <w:t xml:space="preserve"> dos Rei</w:t>
+      </w:r>
+      <w:r>
+        <w:t>s, Vitor Rafael Borges</w:t>
       </w:r>
     </w:p>
     <w:p>
@@ -35,6 +48,18 @@
           <w:szCs w:val="22"/>
         </w:rPr>
       </w:pPr>
+      <w:hyperlink r:id="rId11" w:history="1">
+        <w:r>
+          <w:rPr>
+            <w:rStyle w:val="Hyperlink"/>
+            <w:b w:val="0"/>
+            <w:bCs/>
+            <w:sz w:val="22"/>
+            <w:szCs w:val="22"/>
+          </w:rPr>
+          <w:t>naiumy.reis@edu.pucrs.br</w:t>
+        </w:r>
+      </w:hyperlink>
       <w:r>
         <w:rPr>
           <w:rStyle w:val="AddressChar"/>
@@ -43,7 +68,29 @@
           <w:sz w:val="22"/>
           <w:szCs w:val="22"/>
         </w:rPr>
-        <w:t>naiumy.reis@edu.pucrs.br</w:t>
+        <w:t xml:space="preserve">, </w:t>
+      </w:r>
+      <w:hyperlink r:id="rId12" w:history="1">
+        <w:r>
+          <w:rPr>
+            <w:rStyle w:val="Hyperlink"/>
+            <w:b w:val="0"/>
+            <w:bCs/>
+            <w:sz w:val="22"/>
+            <w:szCs w:val="22"/>
+          </w:rPr>
+          <w:t>v.rafael02@edu.pucrs.br</w:t>
+        </w:r>
+      </w:hyperlink>
+      <w:r>
+        <w:rPr>
+          <w:rStyle w:val="AddressChar"/>
+          <w:b w:val="0"/>
+          <w:bCs/>
+          <w:sz w:val="22"/>
+          <w:szCs w:val="22"/>
+        </w:rPr>
+        <w:t xml:space="preserve"> </w:t>
       </w:r>
     </w:p>
     <w:p>
@@ -54,21 +101,12 @@
           <w:rStyle w:val="AddressChar"/>
         </w:rPr>
       </w:pPr>
-      <w:proofErr w:type="gramStart"/>
       <w:r>
         <w:rPr>
           <w:rStyle w:val="AddressChar"/>
-          <w:vertAlign w:val="superscript"/>
-        </w:rPr>
-        <w:t>1</w:t>
-      </w:r>
-      <w:r>
-        <w:rPr>
-          <w:rStyle w:val="AddressChar"/>
         </w:rPr>
         <w:t>Escola Politécnica</w:t>
       </w:r>
-      <w:proofErr w:type="gramEnd"/>
       <w:r>
         <w:rPr>
           <w:rStyle w:val="AddressChar"/>
@@ -176,10 +214,10 @@
       <w:pPr>
         <w:pStyle w:val="Email"/>
         <w:sectPr>
-          <w:headerReference w:type="even" r:id="rId11"/>
-          <w:headerReference w:type="default" r:id="rId12"/>
-          <w:footerReference w:type="even" r:id="rId13"/>
-          <w:footerReference w:type="first" r:id="rId14"/>
+          <w:headerReference w:type="even" r:id="rId13"/>
+          <w:headerReference w:type="default" r:id="rId14"/>
+          <w:footerReference w:type="even" r:id="rId15"/>
+          <w:footerReference w:type="first" r:id="rId16"/>
           <w:type w:val="continuous"/>
           <w:pgSz w:w="11907" w:h="16840" w:code="9"/>
           <w:pgMar w:top="1134" w:right="1701" w:bottom="851" w:left="1701" w:header="964" w:footer="964" w:gutter="0"/>
@@ -732,7 +770,6 @@
         </w:rPr>
       </w:pPr>
       <w:r>
-        <w:lastRenderedPageBreak/>
         <w:tab/>
       </w:r>
       <w:r>
@@ -831,6 +868,7 @@
           <w:bCs/>
           <w:sz w:val="26"/>
           <w:szCs w:val="26"/>
+          <w:u w:val="single"/>
         </w:rPr>
       </w:pPr>
       <w:r>
@@ -949,10 +987,10 @@
       </w:pPr>
     </w:p>
     <w:sectPr>
-      <w:headerReference w:type="even" r:id="rId15"/>
-      <w:headerReference w:type="default" r:id="rId16"/>
-      <w:footerReference w:type="even" r:id="rId17"/>
-      <w:footerReference w:type="first" r:id="rId18"/>
+      <w:headerReference w:type="even" r:id="rId17"/>
+      <w:headerReference w:type="default" r:id="rId18"/>
+      <w:footerReference w:type="even" r:id="rId19"/>
+      <w:footerReference w:type="first" r:id="rId20"/>
       <w:type w:val="continuous"/>
       <w:pgSz w:w="11907" w:h="16840" w:code="9"/>
       <w:pgMar w:top="1134" w:right="1701" w:bottom="567" w:left="1701" w:header="964" w:footer="964" w:gutter="0"/>
@@ -987,38 +1025,15 @@
   <w:p>
     <w:pPr>
       <w:jc w:val="left"/>
+      <w:rPr>
+        <w:lang w:val="en-US"/>
+      </w:rPr>
     </w:pPr>
-    <w:proofErr w:type="spellStart"/>
     <w:r>
-      <w:t>Proceedings</w:t>
-    </w:r>
-    <w:proofErr w:type="spellEnd"/>
-    <w:r>
-      <w:t xml:space="preserve"> </w:t>
-    </w:r>
-    <w:proofErr w:type="spellStart"/>
-    <w:r>
-      <w:t>of</w:t>
-    </w:r>
-    <w:proofErr w:type="spellEnd"/>
-    <w:r>
-      <w:t xml:space="preserve"> </w:t>
-    </w:r>
-    <w:proofErr w:type="spellStart"/>
-    <w:r>
-      <w:t>the</w:t>
-    </w:r>
-    <w:proofErr w:type="spellEnd"/>
-    <w:r>
-      <w:t xml:space="preserve"> XII SIBGRAPI (</w:t>
-    </w:r>
-    <w:proofErr w:type="spellStart"/>
-    <w:r>
-      <w:t>October</w:t>
-    </w:r>
-    <w:proofErr w:type="spellEnd"/>
-    <w:r>
-      <w:t xml:space="preserve"> 1999)</w:t>
+      <w:rPr>
+        <w:lang w:val="en-US"/>
+      </w:rPr>
+      <w:t>Proceedings of the XII SIBGRAPI (October 1999)</w:t>
     </w:r>
   </w:p>
 </w:ftr>
@@ -1027,37 +1042,16 @@
 <file path=word/footer2.xml><?xml version="1.0" encoding="utf-8"?>
 <w:ftr xmlns:wpc="http://schemas.microsoft.com/office/word/2010/wordprocessingCanvas" xmlns:cx="http://schemas.microsoft.com/office/drawing/2014/chartex" xmlns:cx1="http://schemas.microsoft.com/office/drawing/2015/9/8/chartex" xmlns:cx2="http://schemas.microsoft.com/office/drawing/2015/10/21/chartex" xmlns:cx3="http://schemas.microsoft.com/office/drawing/2016/5/9/chartex" xmlns:cx4="http://schemas.microsoft.com/office/drawing/2016/5/10/chartex" xmlns:cx5="http://schemas.microsoft.com/office/drawing/2016/5/11/chartex" xmlns:cx6="http://schemas.microsoft.com/office/drawing/2016/5/12/chartex" xmlns:cx7="http://schemas.microsoft.com/office/drawing/2016/5/13/chartex" xmlns:cx8="http://schemas.microsoft.com/office/drawing/2016/5/14/chartex" xmlns:mc="http://schemas.openxmlformats.org/markup-compatibility/2006" xmlns:aink="http://schemas.microsoft.com/office/drawing/2016/ink" xmlns:am3d="http://schemas.microsoft.com/office/drawing/2017/model3d" xmlns:o="urn:schemas-microsoft-com:office:office" xmlns:oel="http://schemas.microsoft.com/office/2019/extlst" xmlns:r="http://schemas.openxmlformats.org/officeDocument/2006/relationships" xmlns:m="http://schemas.openxmlformats.org/officeDocument/2006/math" xmlns:v="urn:schemas-microsoft-com:vml" xmlns:wp14="http://schemas.microsoft.com/office/word/2010/wordprocessingDrawing" xmlns:wp="http://schemas.openxmlformats.org/drawingml/2006/wordprocessingDrawing" xmlns:w10="urn:schemas-microsoft-com:office:word" xmlns:w="http://schemas.openxmlformats.org/wordprocessingml/2006/main" xmlns:w14="http://schemas.microsoft.com/office/word/2010/wordml" xmlns:w15="http://schemas.microsoft.com/office/word/2012/wordml" xmlns:w16cex="http://schemas.microsoft.com/office/word/2018/wordml/cex" xmlns:w16cid="http://schemas.microsoft.com/office/word/2016/wordml/cid" xmlns:w16="http://schemas.microsoft.com/office/word/2018/wordml" xmlns:w16du="http://schemas.microsoft.com/office/word/2023/wordml/word16du" xmlns:w16sdtdh="http://schemas.microsoft.com/office/word/2020/wordml/sdtdatahash" xmlns:w16sdtfl="http://schemas.microsoft.com/office/word/2024/wordml/sdtformatlock" xmlns:w16se="http://schemas.microsoft.com/office/word/2015/wordml/symex" xmlns:wpg="http://schemas.microsoft.com/office/word/2010/wordprocessingGroup" xmlns:wpi="http://schemas.microsoft.com/office/word/2010/wordprocessingInk" xmlns:wne="http://schemas.microsoft.com/office/word/2006/wordml" xmlns:wps="http://schemas.microsoft.com/office/word/2010/wordprocessingShape" mc:Ignorable="w14 w15 w16se w16cid w16 w16cex w16sdtdh w16sdtfl w16du wp14">
   <w:p>
-    <w:proofErr w:type="spellStart"/>
+    <w:pPr>
+      <w:rPr>
+        <w:lang w:val="en-US"/>
+      </w:rPr>
+    </w:pPr>
     <w:r>
-      <w:t>Proceedings</w:t>
-    </w:r>
-    <w:proofErr w:type="spellEnd"/>
-    <w:r>
-      <w:t xml:space="preserve"> </w:t>
-    </w:r>
-    <w:proofErr w:type="spellStart"/>
-    <w:r>
-      <w:t>of</w:t>
-    </w:r>
-    <w:proofErr w:type="spellEnd"/>
-    <w:r>
-      <w:t xml:space="preserve"> </w:t>
-    </w:r>
-    <w:proofErr w:type="spellStart"/>
-    <w:r>
-      <w:t>the</w:t>
-    </w:r>
-    <w:proofErr w:type="spellEnd"/>
-    <w:r>
-      <w:t xml:space="preserve"> XII SIBGRAPI (</w:t>
-    </w:r>
-    <w:proofErr w:type="spellStart"/>
-    <w:r>
-      <w:t>October</w:t>
-    </w:r>
-    <w:proofErr w:type="spellEnd"/>
-    <w:r>
-      <w:t xml:space="preserve"> 1999) 101-104</w:t>
+      <w:rPr>
+        <w:lang w:val="en-US"/>
+      </w:rPr>
+      <w:t>Proceedings of the XII SIBGRAPI (October 1999) 101-104</w:t>
     </w:r>
   </w:p>
 </w:ftr>
@@ -1068,38 +1062,15 @@
   <w:p>
     <w:pPr>
       <w:jc w:val="left"/>
+      <w:rPr>
+        <w:lang w:val="en-US"/>
+      </w:rPr>
     </w:pPr>
-    <w:proofErr w:type="spellStart"/>
     <w:r>
-      <w:t>Proceedings</w:t>
-    </w:r>
-    <w:proofErr w:type="spellEnd"/>
-    <w:r>
-      <w:t xml:space="preserve"> </w:t>
-    </w:r>
-    <w:proofErr w:type="spellStart"/>
-    <w:r>
-      <w:t>of</w:t>
-    </w:r>
-    <w:proofErr w:type="spellEnd"/>
-    <w:r>
-      <w:t xml:space="preserve"> </w:t>
-    </w:r>
-    <w:proofErr w:type="spellStart"/>
-    <w:r>
-      <w:t>the</w:t>
-    </w:r>
-    <w:proofErr w:type="spellEnd"/>
-    <w:r>
-      <w:t xml:space="preserve"> XII SIBGRAPI (</w:t>
-    </w:r>
-    <w:proofErr w:type="spellStart"/>
-    <w:r>
-      <w:t>October</w:t>
-    </w:r>
-    <w:proofErr w:type="spellEnd"/>
-    <w:r>
-      <w:t xml:space="preserve"> 1999)</w:t>
+      <w:rPr>
+        <w:lang w:val="en-US"/>
+      </w:rPr>
+      <w:t>Proceedings of the XII SIBGRAPI (October 1999)</w:t>
     </w:r>
   </w:p>
 </w:ftr>
@@ -1108,37 +1079,16 @@
 <file path=word/footer4.xml><?xml version="1.0" encoding="utf-8"?>
 <w:ftr xmlns:wpc="http://schemas.microsoft.com/office/word/2010/wordprocessingCanvas" xmlns:cx="http://schemas.microsoft.com/office/drawing/2014/chartex" xmlns:cx1="http://schemas.microsoft.com/office/drawing/2015/9/8/chartex" xmlns:cx2="http://schemas.microsoft.com/office/drawing/2015/10/21/chartex" xmlns:cx3="http://schemas.microsoft.com/office/drawing/2016/5/9/chartex" xmlns:cx4="http://schemas.microsoft.com/office/drawing/2016/5/10/chartex" xmlns:cx5="http://schemas.microsoft.com/office/drawing/2016/5/11/chartex" xmlns:cx6="http://schemas.microsoft.com/office/drawing/2016/5/12/chartex" xmlns:cx7="http://schemas.microsoft.com/office/drawing/2016/5/13/chartex" xmlns:cx8="http://schemas.microsoft.com/office/drawing/2016/5/14/chartex" xmlns:mc="http://schemas.openxmlformats.org/markup-compatibility/2006" xmlns:aink="http://schemas.microsoft.com/office/drawing/2016/ink" xmlns:am3d="http://schemas.microsoft.com/office/drawing/2017/model3d" xmlns:o="urn:schemas-microsoft-com:office:office" xmlns:oel="http://schemas.microsoft.com/office/2019/extlst" xmlns:r="http://schemas.openxmlformats.org/officeDocument/2006/relationships" xmlns:m="http://schemas.openxmlformats.org/officeDocument/2006/math" xmlns:v="urn:schemas-microsoft-com:vml" xmlns:wp14="http://schemas.microsoft.com/office/word/2010/wordprocessingDrawing" xmlns:wp="http://schemas.openxmlformats.org/drawingml/2006/wordprocessingDrawing" xmlns:w10="urn:schemas-microsoft-com:office:word" xmlns:w="http://schemas.openxmlformats.org/wordprocessingml/2006/main" xmlns:w14="http://schemas.microsoft.com/office/word/2010/wordml" xmlns:w15="http://schemas.microsoft.com/office/word/2012/wordml" xmlns:w16cex="http://schemas.microsoft.com/office/word/2018/wordml/cex" xmlns:w16cid="http://schemas.microsoft.com/office/word/2016/wordml/cid" xmlns:w16="http://schemas.microsoft.com/office/word/2018/wordml" xmlns:w16du="http://schemas.microsoft.com/office/word/2023/wordml/word16du" xmlns:w16sdtdh="http://schemas.microsoft.com/office/word/2020/wordml/sdtdatahash" xmlns:w16sdtfl="http://schemas.microsoft.com/office/word/2024/wordml/sdtformatlock" xmlns:w16se="http://schemas.microsoft.com/office/word/2015/wordml/symex" xmlns:wpg="http://schemas.microsoft.com/office/word/2010/wordprocessingGroup" xmlns:wpi="http://schemas.microsoft.com/office/word/2010/wordprocessingInk" xmlns:wne="http://schemas.microsoft.com/office/word/2006/wordml" xmlns:wps="http://schemas.microsoft.com/office/word/2010/wordprocessingShape" mc:Ignorable="w14 w15 w16se w16cid w16 w16cex w16sdtdh w16sdtfl w16du wp14">
   <w:p>
-    <w:proofErr w:type="spellStart"/>
+    <w:pPr>
+      <w:rPr>
+        <w:lang w:val="en-US"/>
+      </w:rPr>
+    </w:pPr>
     <w:r>
-      <w:t>Proceedings</w:t>
-    </w:r>
-    <w:proofErr w:type="spellEnd"/>
-    <w:r>
-      <w:t xml:space="preserve"> </w:t>
-    </w:r>
-    <w:proofErr w:type="spellStart"/>
-    <w:r>
-      <w:t>of</w:t>
-    </w:r>
-    <w:proofErr w:type="spellEnd"/>
-    <w:r>
-      <w:t xml:space="preserve"> </w:t>
-    </w:r>
-    <w:proofErr w:type="spellStart"/>
-    <w:r>
-      <w:t>the</w:t>
-    </w:r>
-    <w:proofErr w:type="spellEnd"/>
-    <w:r>
-      <w:t xml:space="preserve"> XII SIBGRAPI (</w:t>
-    </w:r>
-    <w:proofErr w:type="spellStart"/>
-    <w:r>
-      <w:t>October</w:t>
-    </w:r>
-    <w:proofErr w:type="spellEnd"/>
-    <w:r>
-      <w:t xml:space="preserve"> 1999) 101-104</w:t>
+      <w:rPr>
+        <w:lang w:val="en-US"/>
+      </w:rPr>
+      <w:t>Proceedings of the XII SIBGRAPI (October 1999) 101-104</w:t>
     </w:r>
   </w:p>
 </w:ftr>
@@ -1193,12 +1143,10 @@
       <w:t xml:space="preserve">S. Sandri, J. Stolfi, </w:t>
     </w:r>
     <w:proofErr w:type="spellStart"/>
-    <w:proofErr w:type="gramStart"/>
     <w:r>
       <w:t>L.Velho</w:t>
     </w:r>
     <w:proofErr w:type="spellEnd"/>
-    <w:proofErr w:type="gramEnd"/>
   </w:p>
 </w:hdr>
 </file>
@@ -1250,12 +1198,10 @@
       <w:t xml:space="preserve">S. Sandri, J. Stolfi, </w:t>
     </w:r>
     <w:proofErr w:type="spellStart"/>
-    <w:proofErr w:type="gramStart"/>
     <w:r>
       <w:t>L.Velho</w:t>
     </w:r>
     <w:proofErr w:type="spellEnd"/>
-    <w:proofErr w:type="gramEnd"/>
   </w:p>
   <w:p/>
 </w:hdr>
@@ -3824,6 +3770,7 @@
   <w:style w:type="character" w:default="1" w:styleId="Fontepargpadro">
     <w:name w:val="Default Paragraph Font"/>
     <w:uiPriority w:val="1"/>
+    <w:semiHidden/>
     <w:unhideWhenUsed/>
   </w:style>
   <w:style w:type="table" w:default="1" w:styleId="Tabelanormal">
@@ -4386,7 +4333,12 @@
 </file>
 
 <file path=customXml/item2.xml><?xml version="1.0" encoding="utf-8"?>
-<b:Sources xmlns:b="http://schemas.openxmlformats.org/officeDocument/2006/bibliography" xmlns="http://schemas.openxmlformats.org/officeDocument/2006/bibliography" SelectedStyle="\APASixthEditionOfficeOnline.xsl" StyleName="APA" Version="6"/>
+<?mso-contentType ?>
+<FormTemplates xmlns="http://schemas.microsoft.com/sharepoint/v3/contenttype/forms">
+  <Display>DocumentLibraryForm</Display>
+  <Edit>DocumentLibraryForm</Edit>
+  <New>DocumentLibraryForm</New>
+</FormTemplates>
 </file>
 
 <file path=customXml/item3.xml><?xml version="1.0" encoding="utf-8"?>
@@ -4623,12 +4575,7 @@
 </file>
 
 <file path=customXml/item4.xml><?xml version="1.0" encoding="utf-8"?>
-<?mso-contentType ?>
-<FormTemplates xmlns="http://schemas.microsoft.com/sharepoint/v3/contenttype/forms">
-  <Display>DocumentLibraryForm</Display>
-  <Edit>DocumentLibraryForm</Edit>
-  <New>DocumentLibraryForm</New>
-</FormTemplates>
+<b:Sources xmlns:b="http://schemas.openxmlformats.org/officeDocument/2006/bibliography" xmlns="http://schemas.openxmlformats.org/officeDocument/2006/bibliography" SelectedStyle="\APASixthEditionOfficeOnline.xsl" StyleName="APA" Version="6"/>
 </file>
 
 <file path=customXml/itemProps1.xml><?xml version="1.0" encoding="utf-8"?>
@@ -4642,9 +4589,9 @@
 </file>
 
 <file path=customXml/itemProps2.xml><?xml version="1.0" encoding="utf-8"?>
-<ds:datastoreItem xmlns:ds="http://schemas.openxmlformats.org/officeDocument/2006/customXml" ds:itemID="{4E1D1C13-9152-43BC-A290-FDF01DCB5355}">
+<ds:datastoreItem xmlns:ds="http://schemas.openxmlformats.org/officeDocument/2006/customXml" ds:itemID="{49A7FA28-183D-4439-9B9E-2D46F27D523D}">
   <ds:schemaRefs>
-    <ds:schemaRef ds:uri="http://schemas.openxmlformats.org/officeDocument/2006/bibliography"/>
+    <ds:schemaRef ds:uri="http://schemas.microsoft.com/sharepoint/v3/contenttype/forms"/>
   </ds:schemaRefs>
 </ds:datastoreItem>
 </file>
@@ -4669,9 +4616,9 @@
 </file>
 
 <file path=customXml/itemProps4.xml><?xml version="1.0" encoding="utf-8"?>
-<ds:datastoreItem xmlns:ds="http://schemas.openxmlformats.org/officeDocument/2006/customXml" ds:itemID="{49A7FA28-183D-4439-9B9E-2D46F27D523D}">
+<ds:datastoreItem xmlns:ds="http://schemas.openxmlformats.org/officeDocument/2006/customXml" ds:itemID="{4E1D1C13-9152-43BC-A290-FDF01DCB5355}">
   <ds:schemaRefs>
-    <ds:schemaRef ds:uri="http://schemas.microsoft.com/sharepoint/v3/contenttype/forms"/>
+    <ds:schemaRef ds:uri="http://schemas.openxmlformats.org/officeDocument/2006/bibliography"/>
   </ds:schemaRefs>
 </ds:datastoreItem>
 </file>
</xml_diff>